<commit_message>
adding chapter 9 and improved extraOefeningen MuziekCollectie
</commit_message>
<xml_diff>
--- a/Java/8 Classes/Extra oefeningen/doxc/AlbumOefening.docx
+++ b/Java/8 Classes/Extra oefeningen/doxc/AlbumOefening.docx
@@ -108,7 +108,7 @@
           <w:sz w:val="32"/>
           <w:shd w:fill="auto" w:val="clear"/>
         </w:rPr>
-        <w:t xml:space="preserve">We zorgen ervoor dat onze album klasse voorzien wordt van de correct properties om de titel, de artiest en de nummers te gaan bijhouden. De nummers zullen we voornu als String gaan opslaan in een array. Deze zal voor elk album anders zijn dus zal je op de correcte plek moeten initialiseren</w:t>
+        <w:t xml:space="preserve">We zorgen ervoor dat onze album klasse voorzien wordt van de correct properties om de titel, de artiest en de liedjes te gaan bijhouden. De liedjes zullen we voornu als String gaan opslaan in een array. Deze zal voor elk album anders zijn dus zal je op de correcte plek moeten initialiseren</w:t>
       </w:r>
     </w:p>
     <w:p>
@@ -161,7 +161,7 @@
           <w:sz w:val="32"/>
           <w:shd w:fill="auto" w:val="clear"/>
         </w:rPr>
-        <w:t xml:space="preserve">Maak enkele stringArray's aan met de nummers van enkele van je favoriete albums. </w:t>
+        <w:t xml:space="preserve">Maak enkele stringArray's aan met de liedjes van enkele van je favoriete albums. </w:t>
       </w:r>
     </w:p>
     <w:p>
@@ -241,7 +241,7 @@
           <w:sz w:val="32"/>
           <w:shd w:fill="auto" w:val="clear"/>
         </w:rPr>
-        <w:t xml:space="preserve">Maak ook eem mix tape van je absolut favorite singles en vernoem de artiest naar jezelf.  </w:t>
+        <w:t xml:space="preserve">Maak ook eem mix tape van je absolute favorite singles en vernoem de artiest naar jezelf.  </w:t>
       </w:r>
     </w:p>
     <w:p>
@@ -294,7 +294,7 @@
           <w:sz w:val="32"/>
           <w:shd w:fill="auto" w:val="clear"/>
         </w:rPr>
-        <w:t xml:space="preserve">We gaan nu ook onze Album klasse gaan uitbreiden zodat we kunnen nummer toevoegen aan onze array. Zoek hiervoor op hoe je best een array vergroot en een object toevoegd. Probeer eerst met array manipulatie zelf</w:t>
+        <w:t xml:space="preserve">We gaan nu ook onze Album klasse gaan uitbreiden zodat we kunnen liedje toevoegen aan onze array. Zoek hiervoor op hoe je best een array vergroot en een object toevoegd. Probeer eerst met array manipulatie zelf</w:t>
       </w:r>
       <w:r>
         <w:rPr>

</xml_diff>